<commit_message>
Add Andreas individual reflection
</commit_message>
<xml_diff>
--- a/Individuella reflektioner/Andreas.docx
+++ b/Individuella reflektioner/Andreas.docx
@@ -3,11 +3,20 @@
 <w:document xmlns:wpc="http://schemas.microsoft.com/office/word/2010/wordprocessingCanvas" xmlns:mc="http://schemas.openxmlformats.org/markup-compatibility/2006" xmlns:o="urn:schemas-microsoft-com:office:office" xmlns:r="http://schemas.openxmlformats.org/officeDocument/2006/relationships" xmlns:m="http://schemas.openxmlformats.org/officeDocument/2006/math" xmlns:v="urn:schemas-microsoft-com:vml" xmlns:wp14="http://schemas.microsoft.com/office/word/2010/wordprocessingDrawing" xmlns:wp="http://schemas.openxmlformats.org/drawingml/2006/wordprocessingDrawing" xmlns:w10="urn:schemas-microsoft-com:office:word" xmlns:w="http://schemas.openxmlformats.org/wordprocessingml/2006/main" xmlns:w14="http://schemas.microsoft.com/office/word/2010/wordml" xmlns:w15="http://schemas.microsoft.com/office/word/2012/wordml" xmlns:wpg="http://schemas.microsoft.com/office/word/2010/wordprocessingGroup" xmlns:wpi="http://schemas.microsoft.com/office/word/2010/wordprocessingInk" xmlns:wne="http://schemas.microsoft.com/office/word/2006/wordml" xmlns:wps="http://schemas.microsoft.com/office/word/2010/wordprocessingShape" mc:Ignorable="w14 w15 wp14">
   <w:body>
     <w:p xmlns:wp14="http://schemas.microsoft.com/office/word/2010/wordml" wp14:textId="482B48F1">
+      <w:pPr>
+        <w:rPr>
+          <w:rFonts w:ascii="Calibri" w:hAnsi="Calibri" w:eastAsia="Calibri" w:cs="Calibri" w:asciiTheme="minorAscii" w:hAnsiTheme="minorAscii" w:eastAsiaTheme="minorAscii" w:cstheme="minorAscii"/>
+          <w:noProof w:val="0"/>
+          <w:sz w:val="22"/>
+          <w:szCs w:val="22"/>
+          <w:lang w:val="en-US"/>
+        </w:rPr>
+      </w:pPr>
       <w:bookmarkStart w:name="_GoBack" w:id="0"/>
       <w:bookmarkEnd w:id="0"/>
       <w:r>
         <w:rPr>
-          <w:rFonts w:ascii="Arial" w:hAnsi="Arial" w:eastAsia="Arial" w:cs="Arial"/>
+          <w:rFonts w:ascii="Calibri" w:hAnsi="Calibri" w:eastAsia="Calibri" w:cs="Calibri" w:asciiTheme="minorAscii" w:hAnsiTheme="minorAscii" w:eastAsiaTheme="minorAscii" w:cstheme="minorAscii"/>
           <w:noProof w:val="0"/>
           <w:sz w:val="22"/>
           <w:szCs w:val="22"/>
@@ -24,14 +33,14 @@
           <w:numId w:val="1"/>
         </w:numPr>
         <w:rPr>
-          <w:rFonts w:ascii="Arial" w:hAnsi="Arial" w:eastAsia="Arial" w:cs="Arial" w:asciiTheme="minorAscii" w:hAnsiTheme="minorAscii" w:eastAsiaTheme="minorAscii" w:cstheme="minorAscii"/>
-          <w:sz w:val="22"/>
-          <w:szCs w:val="22"/>
-        </w:rPr>
-      </w:pPr>
-      <w:r>
-        <w:rPr>
-          <w:rFonts w:ascii="Arial" w:hAnsi="Arial" w:eastAsia="Arial" w:cs="Arial"/>
+          <w:rFonts w:ascii="Calibri" w:hAnsi="Calibri" w:eastAsia="Calibri" w:cs="Calibri" w:asciiTheme="minorAscii" w:hAnsiTheme="minorAscii" w:eastAsiaTheme="minorAscii" w:cstheme="minorAscii"/>
+          <w:sz w:val="22"/>
+          <w:szCs w:val="22"/>
+        </w:rPr>
+      </w:pPr>
+      <w:r>
+        <w:rPr>
+          <w:rFonts w:ascii="Calibri" w:hAnsi="Calibri" w:eastAsia="Calibri" w:cs="Calibri" w:asciiTheme="minorAscii" w:hAnsiTheme="minorAscii" w:eastAsiaTheme="minorAscii" w:cstheme="minorAscii"/>
           <w:noProof w:val="0"/>
           <w:sz w:val="22"/>
           <w:szCs w:val="22"/>
@@ -44,35 +53,52 @@
       <w:pPr>
         <w:pStyle w:val="Normal"/>
         <w:ind w:left="360"/>
-      </w:pPr>
-      <w:r>
-        <w:rPr/>
+        <w:rPr>
+          <w:rFonts w:ascii="Calibri" w:hAnsi="Calibri" w:eastAsia="Calibri" w:cs="Calibri" w:asciiTheme="minorAscii" w:hAnsiTheme="minorAscii" w:eastAsiaTheme="minorAscii" w:cstheme="minorAscii"/>
+        </w:rPr>
+      </w:pPr>
+      <w:r>
+        <w:rPr>
+          <w:rFonts w:ascii="Calibri" w:hAnsi="Calibri" w:eastAsia="Calibri" w:cs="Calibri" w:asciiTheme="minorAscii" w:hAnsiTheme="minorAscii" w:eastAsiaTheme="minorAscii" w:cstheme="minorAscii"/>
+        </w:rPr>
         <w:t xml:space="preserve">I would like to get a better understanding of </w:t>
       </w:r>
       <w:proofErr w:type="spellStart"/>
       <w:r>
-        <w:rPr/>
+        <w:rPr>
+          <w:rFonts w:ascii="Calibri" w:hAnsi="Calibri" w:eastAsia="Calibri" w:cs="Calibri" w:asciiTheme="minorAscii" w:hAnsiTheme="minorAscii" w:eastAsiaTheme="minorAscii" w:cstheme="minorAscii"/>
+        </w:rPr>
         <w:t>React’s</w:t>
       </w:r>
       <w:proofErr w:type="spellEnd"/>
       <w:r>
-        <w:rPr/>
+        <w:rPr>
+          <w:rFonts w:ascii="Calibri" w:hAnsi="Calibri" w:eastAsia="Calibri" w:cs="Calibri" w:asciiTheme="minorAscii" w:hAnsiTheme="minorAscii" w:eastAsiaTheme="minorAscii" w:cstheme="minorAscii"/>
+        </w:rPr>
         <w:t xml:space="preserve"> components and how they </w:t>
       </w:r>
       <w:r>
-        <w:rPr/>
+        <w:rPr>
+          <w:rFonts w:ascii="Calibri" w:hAnsi="Calibri" w:eastAsia="Calibri" w:cs="Calibri" w:asciiTheme="minorAscii" w:hAnsiTheme="minorAscii" w:eastAsiaTheme="minorAscii" w:cstheme="minorAscii"/>
+        </w:rPr>
         <w:t>intera</w:t>
       </w:r>
       <w:r>
-        <w:rPr/>
+        <w:rPr>
+          <w:rFonts w:ascii="Calibri" w:hAnsi="Calibri" w:eastAsia="Calibri" w:cs="Calibri" w:asciiTheme="minorAscii" w:hAnsiTheme="minorAscii" w:eastAsiaTheme="minorAscii" w:cstheme="minorAscii"/>
+        </w:rPr>
         <w:t>ct</w:t>
       </w:r>
       <w:r>
-        <w:rPr/>
+        <w:rPr>
+          <w:rFonts w:ascii="Calibri" w:hAnsi="Calibri" w:eastAsia="Calibri" w:cs="Calibri" w:asciiTheme="minorAscii" w:hAnsiTheme="minorAscii" w:eastAsiaTheme="minorAscii" w:cstheme="minorAscii"/>
+        </w:rPr>
         <w:t>, as most of my previous knowledge is from Angular. Furthermore, how to efficiently design and implement responsive designs. I’ve took on the UI/UX role</w:t>
       </w:r>
       <w:r>
-        <w:rPr/>
+        <w:rPr>
+          <w:rFonts w:ascii="Calibri" w:hAnsi="Calibri" w:eastAsia="Calibri" w:cs="Calibri" w:asciiTheme="minorAscii" w:hAnsiTheme="minorAscii" w:eastAsiaTheme="minorAscii" w:cstheme="minorAscii"/>
+        </w:rPr>
         <w:t>, of which I have some experience, however, I lack some in writing responsive designs.</w:t>
       </w:r>
       <w:r>
@@ -87,14 +113,14 @@
           <w:numId w:val="1"/>
         </w:numPr>
         <w:rPr>
-          <w:rFonts w:ascii="Arial" w:hAnsi="Arial" w:eastAsia="Arial" w:cs="Arial" w:asciiTheme="minorAscii" w:hAnsiTheme="minorAscii" w:eastAsiaTheme="minorAscii" w:cstheme="minorAscii"/>
-          <w:sz w:val="22"/>
-          <w:szCs w:val="22"/>
-        </w:rPr>
-      </w:pPr>
-      <w:r>
-        <w:rPr>
-          <w:rFonts w:ascii="Arial" w:hAnsi="Arial" w:eastAsia="Arial" w:cs="Arial"/>
+          <w:rFonts w:ascii="Calibri" w:hAnsi="Calibri" w:eastAsia="Calibri" w:cs="Calibri" w:asciiTheme="minorAscii" w:hAnsiTheme="minorAscii" w:eastAsiaTheme="minorAscii" w:cstheme="minorAscii"/>
+          <w:sz w:val="22"/>
+          <w:szCs w:val="22"/>
+        </w:rPr>
+      </w:pPr>
+      <w:r>
+        <w:rPr>
+          <w:rFonts w:ascii="Calibri" w:hAnsi="Calibri" w:eastAsia="Calibri" w:cs="Calibri" w:asciiTheme="minorAscii" w:hAnsiTheme="minorAscii" w:eastAsiaTheme="minorAscii" w:cstheme="minorAscii"/>
           <w:noProof w:val="0"/>
           <w:sz w:val="22"/>
           <w:szCs w:val="22"/>
@@ -104,36 +130,57 @@
       </w:r>
     </w:p>
     <w:p xmlns:wp14="http://schemas.microsoft.com/office/word/2010/wordml" wp14:textId="0105F975">
-      <w:r>
-        <w:rPr/>
+      <w:pPr>
+        <w:rPr>
+          <w:rFonts w:ascii="Calibri" w:hAnsi="Calibri" w:eastAsia="Calibri" w:cs="Calibri" w:asciiTheme="minorAscii" w:hAnsiTheme="minorAscii" w:eastAsiaTheme="minorAscii" w:cstheme="minorAscii"/>
+        </w:rPr>
+      </w:pPr>
+      <w:r>
+        <w:rPr>
+          <w:rFonts w:ascii="Calibri" w:hAnsi="Calibri" w:eastAsia="Calibri" w:cs="Calibri" w:asciiTheme="minorAscii" w:hAnsiTheme="minorAscii" w:eastAsiaTheme="minorAscii" w:cstheme="minorAscii"/>
+        </w:rPr>
         <w:t>I have introduced team members to linters and Git conventions this week for a smoother collaboration process. Hopefully, I can resolve</w:t>
       </w:r>
       <w:r>
-        <w:rPr/>
+        <w:rPr>
+          <w:rFonts w:ascii="Calibri" w:hAnsi="Calibri" w:eastAsia="Calibri" w:cs="Calibri" w:asciiTheme="minorAscii" w:hAnsiTheme="minorAscii" w:eastAsiaTheme="minorAscii" w:cstheme="minorAscii"/>
+        </w:rPr>
         <w:t xml:space="preserve"> future problems</w:t>
       </w:r>
       <w:r>
-        <w:rPr/>
+        <w:rPr>
+          <w:rFonts w:ascii="Calibri" w:hAnsi="Calibri" w:eastAsia="Calibri" w:cs="Calibri" w:asciiTheme="minorAscii" w:hAnsiTheme="minorAscii" w:eastAsiaTheme="minorAscii" w:cstheme="minorAscii"/>
+        </w:rPr>
         <w:t xml:space="preserve"> and arising questions from</w:t>
       </w:r>
       <w:r>
-        <w:rPr/>
+        <w:rPr>
+          <w:rFonts w:ascii="Calibri" w:hAnsi="Calibri" w:eastAsia="Calibri" w:cs="Calibri" w:asciiTheme="minorAscii" w:hAnsiTheme="minorAscii" w:eastAsiaTheme="minorAscii" w:cstheme="minorAscii"/>
+        </w:rPr>
         <w:t xml:space="preserve"> others. I hope to</w:t>
       </w:r>
       <w:r>
-        <w:rPr/>
+        <w:rPr>
+          <w:rFonts w:ascii="Calibri" w:hAnsi="Calibri" w:eastAsia="Calibri" w:cs="Calibri" w:asciiTheme="minorAscii" w:hAnsiTheme="minorAscii" w:eastAsiaTheme="minorAscii" w:cstheme="minorAscii"/>
+        </w:rPr>
         <w:t xml:space="preserve"> assist on a larger scale as well by providing feedback through my responsibility </w:t>
       </w:r>
       <w:r>
-        <w:rPr/>
+        <w:rPr>
+          <w:rFonts w:ascii="Calibri" w:hAnsi="Calibri" w:eastAsia="Calibri" w:cs="Calibri" w:asciiTheme="minorAscii" w:hAnsiTheme="minorAscii" w:eastAsiaTheme="minorAscii" w:cstheme="minorAscii"/>
+        </w:rPr>
         <w:t>of reviewing</w:t>
       </w:r>
       <w:r>
-        <w:rPr/>
+        <w:rPr>
+          <w:rFonts w:ascii="Calibri" w:hAnsi="Calibri" w:eastAsia="Calibri" w:cs="Calibri" w:asciiTheme="minorAscii" w:hAnsiTheme="minorAscii" w:eastAsiaTheme="minorAscii" w:cstheme="minorAscii"/>
+        </w:rPr>
         <w:t xml:space="preserve"> pull-request</w:t>
       </w:r>
       <w:r>
-        <w:rPr/>
+        <w:rPr>
+          <w:rFonts w:ascii="Calibri" w:hAnsi="Calibri" w:eastAsia="Calibri" w:cs="Calibri" w:asciiTheme="minorAscii" w:hAnsiTheme="minorAscii" w:eastAsiaTheme="minorAscii" w:cstheme="minorAscii"/>
+        </w:rPr>
         <w:t>s.</w:t>
       </w:r>
       <w:r>
@@ -148,14 +195,14 @@
           <w:numId w:val="1"/>
         </w:numPr>
         <w:rPr>
-          <w:rFonts w:ascii="Arial" w:hAnsi="Arial" w:eastAsia="Arial" w:cs="Arial" w:asciiTheme="minorAscii" w:hAnsiTheme="minorAscii" w:eastAsiaTheme="minorAscii" w:cstheme="minorAscii"/>
-          <w:sz w:val="22"/>
-          <w:szCs w:val="22"/>
-        </w:rPr>
-      </w:pPr>
-      <w:r>
-        <w:rPr>
-          <w:rFonts w:ascii="Arial" w:hAnsi="Arial" w:eastAsia="Arial" w:cs="Arial"/>
+          <w:rFonts w:ascii="Calibri" w:hAnsi="Calibri" w:eastAsia="Calibri" w:cs="Calibri" w:asciiTheme="minorAscii" w:hAnsiTheme="minorAscii" w:eastAsiaTheme="minorAscii" w:cstheme="minorAscii"/>
+          <w:sz w:val="22"/>
+          <w:szCs w:val="22"/>
+        </w:rPr>
+      </w:pPr>
+      <w:r>
+        <w:rPr>
+          <w:rFonts w:ascii="Calibri" w:hAnsi="Calibri" w:eastAsia="Calibri" w:cs="Calibri" w:asciiTheme="minorAscii" w:hAnsiTheme="minorAscii" w:eastAsiaTheme="minorAscii" w:cstheme="minorAscii"/>
           <w:noProof w:val="0"/>
           <w:sz w:val="22"/>
           <w:szCs w:val="22"/>
@@ -165,30 +212,47 @@
       </w:r>
     </w:p>
     <w:p xmlns:wp14="http://schemas.microsoft.com/office/word/2010/wordml" wp14:textId="4D972865">
-      <w:r>
-        <w:rPr/>
+      <w:pPr>
+        <w:rPr>
+          <w:rFonts w:ascii="Calibri" w:hAnsi="Calibri" w:eastAsia="Calibri" w:cs="Calibri" w:asciiTheme="minorAscii" w:hAnsiTheme="minorAscii" w:eastAsiaTheme="minorAscii" w:cstheme="minorAscii"/>
+        </w:rPr>
+      </w:pPr>
+      <w:r>
+        <w:rPr>
+          <w:rFonts w:ascii="Calibri" w:hAnsi="Calibri" w:eastAsia="Calibri" w:cs="Calibri" w:asciiTheme="minorAscii" w:hAnsiTheme="minorAscii" w:eastAsiaTheme="minorAscii" w:cstheme="minorAscii"/>
+        </w:rPr>
         <w:t xml:space="preserve">I’ve written two epics into our </w:t>
       </w:r>
       <w:proofErr w:type="spellStart"/>
       <w:r>
-        <w:rPr/>
+        <w:rPr>
+          <w:rFonts w:ascii="Calibri" w:hAnsi="Calibri" w:eastAsia="Calibri" w:cs="Calibri" w:asciiTheme="minorAscii" w:hAnsiTheme="minorAscii" w:eastAsiaTheme="minorAscii" w:cstheme="minorAscii"/>
+        </w:rPr>
         <w:t>kanban</w:t>
       </w:r>
       <w:proofErr w:type="spellEnd"/>
       <w:r>
-        <w:rPr/>
+        <w:rPr>
+          <w:rFonts w:ascii="Calibri" w:hAnsi="Calibri" w:eastAsia="Calibri" w:cs="Calibri" w:asciiTheme="minorAscii" w:hAnsiTheme="minorAscii" w:eastAsiaTheme="minorAscii" w:cstheme="minorAscii"/>
+        </w:rPr>
         <w:t xml:space="preserve"> board</w:t>
       </w:r>
       <w:r>
-        <w:rPr/>
+        <w:rPr>
+          <w:rFonts w:ascii="Calibri" w:hAnsi="Calibri" w:eastAsia="Calibri" w:cs="Calibri" w:asciiTheme="minorAscii" w:hAnsiTheme="minorAscii" w:eastAsiaTheme="minorAscii" w:cstheme="minorAscii"/>
+        </w:rPr>
         <w:t xml:space="preserve"> to later be divided into user stories. I assumed the role of secretary where the end goal is to provide</w:t>
       </w:r>
       <w:r>
-        <w:rPr/>
+        <w:rPr>
+          <w:rFonts w:ascii="Calibri" w:hAnsi="Calibri" w:eastAsia="Calibri" w:cs="Calibri" w:asciiTheme="minorAscii" w:hAnsiTheme="minorAscii" w:eastAsiaTheme="minorAscii" w:cstheme="minorAscii"/>
+        </w:rPr>
         <w:t xml:space="preserve"> the team and I with</w:t>
       </w:r>
       <w:r>
-        <w:rPr/>
+        <w:rPr>
+          <w:rFonts w:ascii="Calibri" w:hAnsi="Calibri" w:eastAsia="Calibri" w:cs="Calibri" w:asciiTheme="minorAscii" w:hAnsiTheme="minorAscii" w:eastAsiaTheme="minorAscii" w:cstheme="minorAscii"/>
+        </w:rPr>
         <w:t xml:space="preserve"> an overview of current events, of which to be included in future reflections, etc.</w:t>
       </w:r>
       <w:r>
@@ -203,14 +267,14 @@
           <w:numId w:val="1"/>
         </w:numPr>
         <w:rPr>
-          <w:rFonts w:ascii="Arial" w:hAnsi="Arial" w:eastAsia="Arial" w:cs="Arial" w:asciiTheme="minorAscii" w:hAnsiTheme="minorAscii" w:eastAsiaTheme="minorAscii" w:cstheme="minorAscii"/>
-          <w:sz w:val="22"/>
-          <w:szCs w:val="22"/>
-        </w:rPr>
-      </w:pPr>
-      <w:r>
-        <w:rPr>
-          <w:rFonts w:ascii="Arial" w:hAnsi="Arial" w:eastAsia="Arial" w:cs="Arial"/>
+          <w:rFonts w:ascii="Calibri" w:hAnsi="Calibri" w:eastAsia="Calibri" w:cs="Calibri" w:asciiTheme="minorAscii" w:hAnsiTheme="minorAscii" w:eastAsiaTheme="minorAscii" w:cstheme="minorAscii"/>
+          <w:sz w:val="22"/>
+          <w:szCs w:val="22"/>
+        </w:rPr>
+      </w:pPr>
+      <w:r>
+        <w:rPr>
+          <w:rFonts w:ascii="Calibri" w:hAnsi="Calibri" w:eastAsia="Calibri" w:cs="Calibri" w:asciiTheme="minorAscii" w:hAnsiTheme="minorAscii" w:eastAsiaTheme="minorAscii" w:cstheme="minorAscii"/>
           <w:noProof w:val="0"/>
           <w:sz w:val="22"/>
           <w:szCs w:val="22"/>
@@ -222,11 +286,248 @@
     <w:p xmlns:wp14="http://schemas.microsoft.com/office/word/2010/wordml" wp14:textId="676067E9">
       <w:pPr>
         <w:pStyle w:val="Normal"/>
-      </w:pPr>
-      <w:r>
-        <w:rPr/>
-        <w:t>Not much this week. I’ve started thinking about the first mockup design; such as primary focus, call-to-actions, and important features to include.</w:t>
-      </w:r>
+        <w:rPr>
+          <w:rFonts w:ascii="Calibri" w:hAnsi="Calibri" w:eastAsia="Calibri" w:cs="Calibri" w:asciiTheme="minorAscii" w:hAnsiTheme="minorAscii" w:eastAsiaTheme="minorAscii" w:cstheme="minorAscii"/>
+        </w:rPr>
+      </w:pPr>
+      <w:r>
+        <w:rPr>
+          <w:rFonts w:ascii="Calibri" w:hAnsi="Calibri" w:eastAsia="Calibri" w:cs="Calibri" w:asciiTheme="minorAscii" w:hAnsiTheme="minorAscii" w:eastAsiaTheme="minorAscii" w:cstheme="minorAscii"/>
+        </w:rPr>
+        <w:t xml:space="preserve">Not much this week. I’ve started thinking about the first mockup </w:t>
+      </w:r>
+      <w:proofErr w:type="gramStart"/>
+      <w:r>
+        <w:rPr>
+          <w:rFonts w:ascii="Calibri" w:hAnsi="Calibri" w:eastAsia="Calibri" w:cs="Calibri" w:asciiTheme="minorAscii" w:hAnsiTheme="minorAscii" w:eastAsiaTheme="minorAscii" w:cstheme="minorAscii"/>
+        </w:rPr>
+        <w:t>design;</w:t>
+      </w:r>
+      <w:proofErr w:type="gramEnd"/>
+      <w:r>
+        <w:rPr>
+          <w:rFonts w:ascii="Calibri" w:hAnsi="Calibri" w:eastAsia="Calibri" w:cs="Calibri" w:asciiTheme="minorAscii" w:hAnsiTheme="minorAscii" w:eastAsiaTheme="minorAscii" w:cstheme="minorAscii"/>
+        </w:rPr>
+        <w:t xml:space="preserve"> such as primary focus, call-to-actions, and important features to include.</w:t>
+      </w:r>
+    </w:p>
+    <w:p>
+      <w:pPr>
+        <w:pStyle w:val="Normal"/>
+        <w:rPr>
+          <w:rFonts w:ascii="Calibri" w:hAnsi="Calibri" w:eastAsia="Calibri" w:cs="Calibri" w:asciiTheme="minorAscii" w:hAnsiTheme="minorAscii" w:eastAsiaTheme="minorAscii" w:cstheme="minorAscii"/>
+        </w:rPr>
+      </w:pPr>
+    </w:p>
+    <w:p>
+      <w:pPr>
+        <w:pStyle w:val="Normal"/>
+        <w:rPr>
+          <w:rFonts w:ascii="Calibri" w:hAnsi="Calibri" w:eastAsia="Calibri" w:cs="Calibri" w:asciiTheme="minorAscii" w:hAnsiTheme="minorAscii" w:eastAsiaTheme="minorAscii" w:cstheme="minorAscii"/>
+        </w:rPr>
+      </w:pPr>
+      <w:r>
+        <w:rPr>
+          <w:rFonts w:ascii="Calibri" w:hAnsi="Calibri" w:eastAsia="Calibri" w:cs="Calibri" w:asciiTheme="minorAscii" w:hAnsiTheme="minorAscii" w:eastAsiaTheme="minorAscii" w:cstheme="minorAscii"/>
+        </w:rPr>
+        <w:t>11/9</w:t>
+      </w:r>
+    </w:p>
+    <w:p>
+      <w:pPr>
+        <w:pStyle w:val="ListParagraph"/>
+        <w:numPr>
+          <w:ilvl w:val="0"/>
+          <w:numId w:val="1"/>
+        </w:numPr>
+        <w:rPr>
+          <w:rFonts w:ascii="Calibri" w:hAnsi="Calibri" w:eastAsia="Calibri" w:cs="Calibri" w:asciiTheme="minorAscii" w:hAnsiTheme="minorAscii" w:eastAsiaTheme="minorAscii" w:cstheme="minorAscii"/>
+          <w:noProof w:val="0"/>
+          <w:sz w:val="22"/>
+          <w:szCs w:val="22"/>
+          <w:lang w:val="en-US"/>
+        </w:rPr>
+      </w:pPr>
+      <w:r>
+        <w:rPr>
+          <w:rFonts w:ascii="Calibri" w:hAnsi="Calibri" w:eastAsia="Calibri" w:cs="Calibri" w:asciiTheme="minorAscii" w:hAnsiTheme="minorAscii" w:eastAsiaTheme="minorAscii" w:cstheme="minorAscii"/>
+          <w:noProof w:val="0"/>
+          <w:sz w:val="22"/>
+          <w:szCs w:val="22"/>
+          <w:lang w:val="en-US"/>
+        </w:rPr>
+        <w:t>what do I want to learn or understand better?</w:t>
+      </w:r>
+      <w:r>
+        <w:br/>
+      </w:r>
+      <w:r>
+        <w:rPr>
+          <w:rFonts w:ascii="Calibri" w:hAnsi="Calibri" w:eastAsia="Calibri" w:cs="Calibri" w:asciiTheme="minorAscii" w:hAnsiTheme="minorAscii" w:eastAsiaTheme="minorAscii" w:cstheme="minorAscii"/>
+          <w:noProof w:val="0"/>
+          <w:sz w:val="22"/>
+          <w:szCs w:val="22"/>
+          <w:lang w:val="en-US"/>
+        </w:rPr>
+        <w:t xml:space="preserve">Learn more about </w:t>
+      </w:r>
+      <w:proofErr w:type="spellStart"/>
+      <w:r>
+        <w:rPr>
+          <w:rFonts w:ascii="Calibri" w:hAnsi="Calibri" w:eastAsia="Calibri" w:cs="Calibri" w:asciiTheme="minorAscii" w:hAnsiTheme="minorAscii" w:eastAsiaTheme="minorAscii" w:cstheme="minorAscii"/>
+          <w:noProof w:val="0"/>
+          <w:sz w:val="22"/>
+          <w:szCs w:val="22"/>
+          <w:lang w:val="en-US"/>
+        </w:rPr>
+        <w:t>React’s</w:t>
+      </w:r>
+      <w:proofErr w:type="spellEnd"/>
+      <w:r>
+        <w:rPr>
+          <w:rFonts w:ascii="Calibri" w:hAnsi="Calibri" w:eastAsia="Calibri" w:cs="Calibri" w:asciiTheme="minorAscii" w:hAnsiTheme="minorAscii" w:eastAsiaTheme="minorAscii" w:cstheme="minorAscii"/>
+          <w:noProof w:val="0"/>
+          <w:sz w:val="22"/>
+          <w:szCs w:val="22"/>
+          <w:lang w:val="en-US"/>
+        </w:rPr>
+        <w:t xml:space="preserve"> state management. Which is something we’re looking into more this week.</w:t>
+      </w:r>
+    </w:p>
+    <w:p>
+      <w:pPr>
+        <w:pStyle w:val="ListParagraph"/>
+        <w:numPr>
+          <w:ilvl w:val="0"/>
+          <w:numId w:val="1"/>
+        </w:numPr>
+        <w:rPr>
+          <w:rFonts w:ascii="Calibri" w:hAnsi="Calibri" w:eastAsia="Calibri" w:cs="Calibri" w:asciiTheme="minorAscii" w:hAnsiTheme="minorAscii" w:eastAsiaTheme="minorAscii" w:cstheme="minorAscii"/>
+          <w:noProof w:val="0"/>
+          <w:sz w:val="22"/>
+          <w:szCs w:val="22"/>
+          <w:lang w:val="en-US"/>
+        </w:rPr>
+      </w:pPr>
+      <w:r>
+        <w:rPr>
+          <w:rFonts w:ascii="Calibri" w:hAnsi="Calibri" w:eastAsia="Calibri" w:cs="Calibri" w:asciiTheme="minorAscii" w:hAnsiTheme="minorAscii" w:eastAsiaTheme="minorAscii" w:cstheme="minorAscii"/>
+          <w:noProof w:val="0"/>
+          <w:sz w:val="22"/>
+          <w:szCs w:val="22"/>
+          <w:lang w:val="en-US"/>
+        </w:rPr>
+        <w:t>how can I help someone else, or the entire team, to learn something new?</w:t>
+      </w:r>
+      <w:r>
+        <w:br/>
+      </w:r>
+      <w:r>
+        <w:rPr>
+          <w:rFonts w:ascii="Calibri" w:hAnsi="Calibri" w:eastAsia="Calibri" w:cs="Calibri" w:asciiTheme="minorAscii" w:hAnsiTheme="minorAscii" w:eastAsiaTheme="minorAscii" w:cstheme="minorAscii"/>
+          <w:noProof w:val="0"/>
+          <w:sz w:val="22"/>
+          <w:szCs w:val="22"/>
+          <w:lang w:val="en-US"/>
+        </w:rPr>
+        <w:t>I plan to do some pair programming with team members later on, once our team gets somewhat familiar with React.</w:t>
+      </w:r>
+    </w:p>
+    <w:p>
+      <w:pPr>
+        <w:pStyle w:val="ListParagraph"/>
+        <w:numPr>
+          <w:ilvl w:val="0"/>
+          <w:numId w:val="1"/>
+        </w:numPr>
+        <w:rPr>
+          <w:rFonts w:ascii="Calibri" w:hAnsi="Calibri" w:eastAsia="Calibri" w:cs="Calibri" w:asciiTheme="minorAscii" w:hAnsiTheme="minorAscii" w:eastAsiaTheme="minorAscii" w:cstheme="minorAscii"/>
+          <w:noProof w:val="0"/>
+          <w:sz w:val="22"/>
+          <w:szCs w:val="22"/>
+          <w:lang w:val="en-US"/>
+        </w:rPr>
+      </w:pPr>
+      <w:r>
+        <w:rPr>
+          <w:rFonts w:ascii="Calibri" w:hAnsi="Calibri" w:eastAsia="Calibri" w:cs="Calibri" w:asciiTheme="minorAscii" w:hAnsiTheme="minorAscii" w:eastAsiaTheme="minorAscii" w:cstheme="minorAscii"/>
+          <w:noProof w:val="0"/>
+          <w:sz w:val="22"/>
+          <w:szCs w:val="22"/>
+          <w:lang w:val="en-US"/>
+        </w:rPr>
+        <w:t>what is my contribution towards the team’s use of Scrum?</w:t>
+      </w:r>
+      <w:r>
+        <w:br/>
+      </w:r>
+      <w:r>
+        <w:rPr>
+          <w:rFonts w:ascii="Calibri" w:hAnsi="Calibri" w:eastAsia="Calibri" w:cs="Calibri" w:asciiTheme="minorAscii" w:hAnsiTheme="minorAscii" w:eastAsiaTheme="minorAscii" w:cstheme="minorAscii"/>
+          <w:noProof w:val="0"/>
+          <w:sz w:val="22"/>
+          <w:szCs w:val="22"/>
+          <w:lang w:val="en-US"/>
+        </w:rPr>
+        <w:t>Adding user stories and breaking down epics in our meetings.</w:t>
+      </w:r>
+    </w:p>
+    <w:p>
+      <w:pPr>
+        <w:pStyle w:val="ListParagraph"/>
+        <w:numPr>
+          <w:ilvl w:val="0"/>
+          <w:numId w:val="1"/>
+        </w:numPr>
+        <w:rPr>
+          <w:rFonts w:ascii="Calibri" w:hAnsi="Calibri" w:eastAsia="Calibri" w:cs="Calibri" w:asciiTheme="minorAscii" w:hAnsiTheme="minorAscii" w:eastAsiaTheme="minorAscii" w:cstheme="minorAscii"/>
+          <w:noProof w:val="0"/>
+          <w:sz w:val="22"/>
+          <w:szCs w:val="22"/>
+          <w:lang w:val="en-US"/>
+        </w:rPr>
+      </w:pPr>
+      <w:r>
+        <w:rPr>
+          <w:rFonts w:ascii="Calibri" w:hAnsi="Calibri" w:eastAsia="Calibri" w:cs="Calibri" w:asciiTheme="minorAscii" w:hAnsiTheme="minorAscii" w:eastAsiaTheme="minorAscii" w:cstheme="minorAscii"/>
+          <w:noProof w:val="0"/>
+          <w:sz w:val="22"/>
+          <w:szCs w:val="22"/>
+          <w:lang w:val="en-US"/>
+        </w:rPr>
+        <w:t>what is my contribution towards the team’s deliveries?</w:t>
+      </w:r>
+      <w:r>
+        <w:br/>
+      </w:r>
+      <w:r>
+        <w:rPr>
+          <w:rFonts w:ascii="Calibri" w:hAnsi="Calibri" w:eastAsia="Calibri" w:cs="Calibri" w:asciiTheme="minorAscii" w:hAnsiTheme="minorAscii" w:eastAsiaTheme="minorAscii" w:cstheme="minorAscii"/>
+          <w:noProof w:val="0"/>
+          <w:sz w:val="22"/>
+          <w:szCs w:val="22"/>
+          <w:lang w:val="en-US"/>
+        </w:rPr>
+        <w:t>Currently, establishing design guidelines through my design mockups. Later this week, I will write a trip card component and writ</w:t>
+      </w:r>
+      <w:r>
+        <w:rPr>
+          <w:rFonts w:ascii="Calibri" w:hAnsi="Calibri" w:eastAsia="Calibri" w:cs="Calibri" w:asciiTheme="minorAscii" w:hAnsiTheme="minorAscii" w:eastAsiaTheme="minorAscii" w:cstheme="minorAscii"/>
+          <w:noProof w:val="0"/>
+          <w:sz w:val="22"/>
+          <w:szCs w:val="22"/>
+          <w:lang w:val="en-US"/>
+        </w:rPr>
+        <w:t>e a page retrieving all trips and displaying them as these cards.</w:t>
+      </w:r>
+    </w:p>
+    <w:p>
+      <w:pPr>
+        <w:pStyle w:val="Normal"/>
+        <w:rPr>
+          <w:rFonts w:ascii="Calibri" w:hAnsi="Calibri" w:eastAsia="Calibri" w:cs="Calibri" w:asciiTheme="minorAscii" w:hAnsiTheme="minorAscii" w:eastAsiaTheme="minorAscii" w:cstheme="minorAscii"/>
+        </w:rPr>
+      </w:pPr>
     </w:p>
     <w:sectPr>
       <w:pgSz w:w="12240" w:h="15840" w:orient="portrait"/>

</xml_diff>